<commit_message>
Doc PTS page 10
</commit_message>
<xml_diff>
--- a/Document/VueJS/Translate.docx
+++ b/Document/VueJS/Translate.docx
@@ -8033,64 +8033,24 @@
           <w:sz w:val="26"/>
           <w:szCs w:val="26"/>
         </w:rPr>
-        <w:t xml:space="preserve"> </w:t>
-      </w:r>
-      <w:r>
-        <w:rPr>
-          <w:rFonts w:ascii="Times New Roman" w:hAnsi="Times New Roman" w:cs="Times New Roman"/>
-          <w:sz w:val="26"/>
-          <w:szCs w:val="26"/>
-        </w:rPr>
-        <w:t>là điểm gắn kết của</w:t>
-      </w:r>
-      <w:r>
-        <w:rPr>
-          <w:rFonts w:ascii="Times New Roman" w:hAnsi="Times New Roman" w:cs="Times New Roman"/>
-          <w:sz w:val="26"/>
-          <w:szCs w:val="26"/>
-        </w:rPr>
-        <w:t xml:space="preserve"> ứng dụng</w:t>
-      </w:r>
-      <w:r>
-        <w:rPr>
-          <w:rFonts w:ascii="Times New Roman" w:hAnsi="Times New Roman" w:cs="Times New Roman"/>
-          <w:sz w:val="26"/>
-          <w:szCs w:val="26"/>
-        </w:rPr>
-        <w:t xml:space="preserve"> Vue</w:t>
-      </w:r>
-    </w:p>
-    <w:p>
-      <w:pPr>
-        <w:rPr>
-          <w:rFonts w:ascii="Times New Roman" w:hAnsi="Times New Roman" w:cs="Times New Roman"/>
-          <w:sz w:val="26"/>
-          <w:szCs w:val="26"/>
-        </w:rPr>
-      </w:pPr>
-      <w:r>
-        <w:rPr>
-          <w:rFonts w:ascii="Times New Roman" w:hAnsi="Times New Roman" w:cs="Times New Roman"/>
-          <w:sz w:val="26"/>
-          <w:szCs w:val="26"/>
-        </w:rPr>
-        <w:t>Của chúng ta</w:t>
-      </w:r>
-      <w:r>
-        <w:rPr>
-          <w:rFonts w:ascii="Times New Roman" w:hAnsi="Times New Roman" w:cs="Times New Roman"/>
-          <w:sz w:val="26"/>
-          <w:szCs w:val="26"/>
-        </w:rPr>
-        <w:t>, bằng cách sử dụng</w:t>
-      </w:r>
-      <w:r>
-        <w:rPr>
-          <w:rFonts w:ascii="Times New Roman" w:hAnsi="Times New Roman" w:cs="Times New Roman"/>
-          <w:sz w:val="26"/>
-          <w:szCs w:val="26"/>
-        </w:rPr>
-        <w:t xml:space="preserve"> bằng cách sử dụng option </w:t>
+        <w:t xml:space="preserve"> là điểm gắn kết của ứng dụng Vue</w:t>
+      </w:r>
+    </w:p>
+    <w:p>
+      <w:pPr>
+        <w:rPr>
+          <w:rFonts w:ascii="Times New Roman" w:hAnsi="Times New Roman" w:cs="Times New Roman"/>
+          <w:sz w:val="26"/>
+          <w:szCs w:val="26"/>
+        </w:rPr>
+      </w:pPr>
+      <w:r>
+        <w:rPr>
+          <w:rFonts w:ascii="Times New Roman" w:hAnsi="Times New Roman" w:cs="Times New Roman"/>
+          <w:sz w:val="26"/>
+          <w:szCs w:val="26"/>
+        </w:rPr>
+        <w:t xml:space="preserve">Của chúng ta, bằng cách sử dụng bằng cách sử dụng option </w:t>
       </w:r>
       <w:r>
         <w:rPr>
@@ -8211,87 +8171,7 @@
           <w:sz w:val="26"/>
           <w:szCs w:val="26"/>
         </w:rPr>
-        <w:t>Đây là cách chúng t</w:t>
-      </w:r>
-      <w:r>
-        <w:rPr>
-          <w:rFonts w:ascii="Times New Roman" w:hAnsi="Times New Roman" w:cs="Times New Roman"/>
-          <w:sz w:val="26"/>
-          <w:szCs w:val="26"/>
-        </w:rPr>
-        <w:t>a</w:t>
-      </w:r>
-      <w:r>
-        <w:rPr>
-          <w:rFonts w:ascii="Times New Roman" w:hAnsi="Times New Roman" w:cs="Times New Roman"/>
-          <w:sz w:val="26"/>
-          <w:szCs w:val="26"/>
-        </w:rPr>
-        <w:t xml:space="preserve"> sắp xếp kết nối giữa</w:t>
-      </w:r>
-      <w:r>
-        <w:rPr>
-          <w:rFonts w:ascii="Times New Roman" w:hAnsi="Times New Roman" w:cs="Times New Roman"/>
-          <w:sz w:val="26"/>
-          <w:szCs w:val="26"/>
-        </w:rPr>
-        <w:t xml:space="preserve"> </w:t>
-      </w:r>
-      <w:r>
-        <w:rPr>
-          <w:rFonts w:ascii="Times New Roman" w:hAnsi="Times New Roman" w:cs="Times New Roman"/>
-          <w:sz w:val="26"/>
-          <w:szCs w:val="26"/>
-        </w:rPr>
-        <w:t xml:space="preserve">dữ liệu trong </w:t>
-      </w:r>
-      <w:r>
-        <w:rPr>
-          <w:rFonts w:ascii="Times New Roman" w:hAnsi="Times New Roman" w:cs="Times New Roman"/>
-          <w:sz w:val="26"/>
-          <w:szCs w:val="26"/>
-        </w:rPr>
-        <w:t>file</w:t>
-      </w:r>
-      <w:r>
-        <w:rPr>
-          <w:rFonts w:ascii="Times New Roman" w:hAnsi="Times New Roman" w:cs="Times New Roman"/>
-          <w:sz w:val="26"/>
-          <w:szCs w:val="26"/>
-        </w:rPr>
-        <w:t xml:space="preserve"> seed.js của chúng t</w:t>
-      </w:r>
-      <w:r>
-        <w:rPr>
-          <w:rFonts w:ascii="Times New Roman" w:hAnsi="Times New Roman" w:cs="Times New Roman"/>
-          <w:sz w:val="26"/>
-          <w:szCs w:val="26"/>
-        </w:rPr>
-        <w:t>a</w:t>
-      </w:r>
-      <w:r>
-        <w:rPr>
-          <w:rFonts w:ascii="Times New Roman" w:hAnsi="Times New Roman" w:cs="Times New Roman"/>
-          <w:sz w:val="26"/>
-          <w:szCs w:val="26"/>
-        </w:rPr>
-        <w:t xml:space="preserve"> và </w:t>
-      </w:r>
-      <w:r>
-        <w:rPr>
-          <w:rFonts w:ascii="Times New Roman" w:hAnsi="Times New Roman" w:cs="Times New Roman"/>
-          <w:sz w:val="26"/>
-          <w:szCs w:val="26"/>
-        </w:rPr>
-        <w:t>template VIew</w:t>
-      </w:r>
-      <w:r>
-        <w:rPr>
-          <w:rFonts w:ascii="Times New Roman" w:hAnsi="Times New Roman" w:cs="Times New Roman"/>
-          <w:sz w:val="26"/>
-          <w:szCs w:val="26"/>
-        </w:rPr>
-        <w:t>.</w:t>
+        <w:t>Đây là cách chúng ta sắp xếp kết nối giữa dữ liệu trong file seed.js của chúng ta và template VIew.</w:t>
       </w:r>
       <w:r>
         <w:rPr>
@@ -8904,15 +8784,7 @@
           <w:sz w:val="26"/>
           <w:szCs w:val="26"/>
         </w:rPr>
-        <w:t xml:space="preserve"> </w:t>
-      </w:r>
-      <w:r>
-        <w:rPr>
-          <w:rFonts w:ascii="Times New Roman" w:hAnsi="Times New Roman" w:cs="Times New Roman"/>
-          <w:sz w:val="26"/>
-          <w:szCs w:val="26"/>
-        </w:rPr>
-        <w:t xml:space="preserve">như </w:t>
+        <w:t xml:space="preserve"> như </w:t>
       </w:r>
       <w:r>
         <w:rPr>
@@ -11274,14 +11146,478 @@
       </w:r>
     </w:p>
     <w:p>
+      <w:pPr>
+        <w:pStyle w:val="Heading2"/>
+        <w:rPr>
+          <w:i/>
+        </w:rPr>
+      </w:pPr>
+      <w:r>
+        <w:t xml:space="preserve">Lệnh </w:t>
+      </w:r>
+      <w:r>
+        <w:rPr>
+          <w:i/>
+        </w:rPr>
+        <w:t>v-for</w:t>
+      </w:r>
+    </w:p>
+    <w:p>
+      <w:r>
+        <w:t>Lệnh v-for được sử dụng để hiển thị danh sách các mục dựa trên nguồn dữ liệu</w:t>
+      </w:r>
+      <w:r>
+        <w:t xml:space="preserve">. Trong trường hợp của chúng ta, </w:t>
+      </w:r>
+      <w:r>
+        <w:t>chúng t</w:t>
+      </w:r>
+      <w:r>
+        <w:t>a</w:t>
+      </w:r>
+      <w:r>
+        <w:t xml:space="preserve"> muốn hiển thị một </w:t>
+      </w:r>
+      <w:r>
+        <w:t>submission</w:t>
+      </w:r>
+      <w:r>
+        <w:t xml:space="preserve"> cho mỗi đối tượng gửi trong</w:t>
+      </w:r>
+      <w:r>
+        <w:t xml:space="preserve"> mảng </w:t>
+      </w:r>
+      <w:r>
+        <w:rPr>
+          <w:i/>
+        </w:rPr>
+        <w:t>seed.submission</w:t>
+      </w:r>
+      <w:r>
+        <w:t>.</w:t>
+      </w:r>
+    </w:p>
+    <w:p>
+      <w:r>
+        <w:t>Thẻ &lt;</w:t>
+      </w:r>
+      <w:r>
+        <w:rPr>
+          <w:i/>
+        </w:rPr>
+        <w:t>article</w:t>
+      </w:r>
+      <w:r>
+        <w:t>&gt; trong file</w:t>
+      </w:r>
+      <w:r>
+        <w:rPr>
+          <w:i/>
+        </w:rPr>
+        <w:t xml:space="preserve"> index.html</w:t>
+      </w:r>
+      <w:r>
+        <w:t xml:space="preserve"> là </w:t>
+      </w:r>
+      <w:r>
+        <w:t>một yếu tố HTML tiêu chuẩn, hiện đang hiển thị</w:t>
+      </w:r>
+      <w:r>
+        <w:t xml:space="preserve"> cho</w:t>
+      </w:r>
+      <w:r>
+        <w:t xml:space="preserve"> từng</w:t>
+      </w:r>
+      <w:r>
+        <w:t xml:space="preserve"> bài </w:t>
+      </w:r>
+      <w:r>
+        <w:t>post</w:t>
+      </w:r>
+      <w:r>
+        <w:t xml:space="preserve"> submission</w:t>
+      </w:r>
+    </w:p>
+    <w:p>
+      <w:r>
+        <w:rPr>
+          <w:rFonts w:ascii="AnonymousPro" w:hAnsi="AnonymousPro"/>
+          <w:color w:val="000000"/>
+          <w:sz w:val="20"/>
+          <w:szCs w:val="20"/>
+        </w:rPr>
+        <w:t>&lt;</w:t>
+      </w:r>
+      <w:r>
+        <w:rPr>
+          <w:rFonts w:ascii="AnonymousPro-Bold" w:hAnsi="AnonymousPro-Bold"/>
+          <w:b/>
+          <w:bCs/>
+          <w:color w:val="008000"/>
+          <w:sz w:val="20"/>
+          <w:szCs w:val="20"/>
+        </w:rPr>
+        <w:t xml:space="preserve">article </w:t>
+      </w:r>
+      <w:r>
+        <w:rPr>
+          <w:rFonts w:ascii="AnonymousPro" w:hAnsi="AnonymousPro"/>
+          <w:color w:val="7D8F29"/>
+          <w:sz w:val="20"/>
+          <w:szCs w:val="20"/>
+        </w:rPr>
+        <w:t>class</w:t>
+      </w:r>
+      <w:r>
+        <w:rPr>
+          <w:rFonts w:ascii="AnonymousPro" w:hAnsi="AnonymousPro"/>
+          <w:color w:val="666666"/>
+          <w:sz w:val="20"/>
+          <w:szCs w:val="20"/>
+        </w:rPr>
+        <w:t>=</w:t>
+      </w:r>
+      <w:r>
+        <w:rPr>
+          <w:rFonts w:ascii="AnonymousPro" w:hAnsi="AnonymousPro"/>
+          <w:color w:val="BA2121"/>
+          <w:sz w:val="20"/>
+          <w:szCs w:val="20"/>
+        </w:rPr>
+        <w:t>"media"</w:t>
+      </w:r>
+      <w:r>
+        <w:rPr>
+          <w:rFonts w:ascii="AnonymousPro" w:hAnsi="AnonymousPro"/>
+          <w:color w:val="000000"/>
+          <w:sz w:val="20"/>
+          <w:szCs w:val="20"/>
+        </w:rPr>
+        <w:t>&gt;</w:t>
+      </w:r>
+      <w:r>
+        <w:rPr>
+          <w:rFonts w:ascii="AnonymousPro" w:hAnsi="AnonymousPro"/>
+          <w:color w:val="000000"/>
+          <w:sz w:val="20"/>
+          <w:szCs w:val="20"/>
+        </w:rPr>
+        <w:br/>
+      </w:r>
+      <w:r>
+        <w:rPr>
+          <w:rFonts w:ascii="AnonymousPro-Italic" w:hAnsi="AnonymousPro-Italic"/>
+          <w:i/>
+          <w:iCs/>
+          <w:color w:val="408080"/>
+          <w:sz w:val="20"/>
+          <w:szCs w:val="20"/>
+        </w:rPr>
+        <w:t>&lt;!-- Rest of the submission template --&gt;</w:t>
+      </w:r>
+      <w:r>
+        <w:rPr>
+          <w:rFonts w:ascii="AnonymousPro-Italic" w:hAnsi="AnonymousPro-Italic"/>
+          <w:i/>
+          <w:iCs/>
+          <w:color w:val="408080"/>
+          <w:sz w:val="20"/>
+          <w:szCs w:val="20"/>
+        </w:rPr>
+        <w:br/>
+      </w:r>
+      <w:r>
+        <w:rPr>
+          <w:rFonts w:ascii="AnonymousPro" w:hAnsi="AnonymousPro"/>
+          <w:color w:val="000000"/>
+          <w:sz w:val="20"/>
+          <w:szCs w:val="20"/>
+        </w:rPr>
+        <w:t>&lt;/</w:t>
+      </w:r>
+      <w:r>
+        <w:rPr>
+          <w:rFonts w:ascii="AnonymousPro-Bold" w:hAnsi="AnonymousPro-Bold"/>
+          <w:b/>
+          <w:bCs/>
+          <w:color w:val="008000"/>
+          <w:sz w:val="20"/>
+          <w:szCs w:val="20"/>
+        </w:rPr>
+        <w:t>article</w:t>
+      </w:r>
+      <w:r>
+        <w:rPr>
+          <w:rFonts w:ascii="AnonymousPro" w:hAnsi="AnonymousPro"/>
+          <w:color w:val="000000"/>
+          <w:sz w:val="20"/>
+          <w:szCs w:val="20"/>
+        </w:rPr>
+        <w:t>&gt;</w:t>
+      </w:r>
+      <w:r>
+        <w:t xml:space="preserve"> </w:t>
+      </w:r>
+    </w:p>
+    <w:p>
+      <w:r>
+        <w:t xml:space="preserve">Lệnh v-for yêu cầu một cú pháp cụ thể dọc theo các dòng của mục trong các mục, trong đó các mục là một </w:t>
+      </w:r>
+      <w:r>
+        <w:t>tập hợp</w:t>
+      </w:r>
+      <w:r>
+        <w:t xml:space="preserve"> dữ liệu và mục là bí danh cho mọi phần tử được lặp lại theo</w:t>
+      </w:r>
+      <w:r>
+        <w:t xml:space="preserve"> (tương tự như vòng lặp foreach trong PHP) </w:t>
+      </w:r>
+      <w:r>
+        <w:t>:</w:t>
+      </w:r>
+      <w:r>
+        <w:t xml:space="preserve">  </w:t>
+      </w:r>
+      <w:r>
+        <w:t xml:space="preserve"> </w:t>
+      </w:r>
+    </w:p>
+    <w:p>
+      <w:r>
+        <w:rPr>
+          <w:noProof/>
+        </w:rPr>
+        <w:drawing>
+          <wp:inline distT="0" distB="0" distL="0" distR="0" wp14:anchorId="639AE1DE" wp14:editId="47D7E946">
+            <wp:extent cx="5800725" cy="3019425"/>
+            <wp:effectExtent l="0" t="0" r="9525" b="9525"/>
+            <wp:docPr id="1" name="Picture 1"/>
+            <wp:cNvGraphicFramePr>
+              <a:graphicFrameLocks xmlns:a="http://schemas.openxmlformats.org/drawingml/2006/main" noChangeAspect="1"/>
+            </wp:cNvGraphicFramePr>
+            <a:graphic xmlns:a="http://schemas.openxmlformats.org/drawingml/2006/main">
+              <a:graphicData uri="http://schemas.openxmlformats.org/drawingml/2006/picture">
+                <pic:pic xmlns:pic="http://schemas.openxmlformats.org/drawingml/2006/picture">
+                  <pic:nvPicPr>
+                    <pic:cNvPr id="1" name=""/>
+                    <pic:cNvPicPr/>
+                  </pic:nvPicPr>
+                  <pic:blipFill>
+                    <a:blip r:embed="rId9"/>
+                    <a:stretch>
+                      <a:fillRect/>
+                    </a:stretch>
+                  </pic:blipFill>
+                  <pic:spPr>
+                    <a:xfrm>
+                      <a:off x="0" y="0"/>
+                      <a:ext cx="5800725" cy="3019425"/>
+                    </a:xfrm>
+                    <a:prstGeom prst="rect">
+                      <a:avLst/>
+                    </a:prstGeom>
+                  </pic:spPr>
+                </pic:pic>
+              </a:graphicData>
+            </a:graphic>
+          </wp:inline>
+        </w:drawing>
+      </w:r>
+    </w:p>
+    <w:p/>
+    <w:p>
+      <w:pPr>
+        <w:pStyle w:val="ListParagraph"/>
+      </w:pPr>
+      <w:r>
+        <w:lastRenderedPageBreak/>
+        <w:t xml:space="preserve">Trong template của chúng ta, từ </w:t>
+      </w:r>
+      <w:r>
+        <w:rPr>
+          <w:i/>
+        </w:rPr>
+        <w:t xml:space="preserve">submissions </w:t>
+      </w:r>
+      <w:r>
+        <w:t xml:space="preserve">là một tập hợp dữ liệu chúng ta sẽ lặp lại nó.  Biến </w:t>
+      </w:r>
+      <w:r>
+        <w:rPr>
+          <w:i/>
+        </w:rPr>
+        <w:t xml:space="preserve">Submission </w:t>
+      </w:r>
+      <w:r>
+        <w:t xml:space="preserve">lúc này được xem như là một bí danh thích hợp biểu thị từng đối tượng con mà ta muốn sử dụng. </w:t>
+      </w:r>
+      <w:r>
+        <w:t>Chúng t</w:t>
+      </w:r>
+      <w:r>
+        <w:t>a</w:t>
+      </w:r>
+      <w:r>
+        <w:t xml:space="preserve"> sẽ thêm câu lệnh </w:t>
+      </w:r>
+      <w:r>
+        <w:rPr>
+          <w:b/>
+          <w:i/>
+        </w:rPr>
+        <w:t>v-for</w:t>
+      </w:r>
+      <w:r>
+        <w:t xml:space="preserve"> vào khối &lt;</w:t>
+      </w:r>
+      <w:r>
+        <w:rPr>
+          <w:i/>
+        </w:rPr>
+        <w:t>article</w:t>
+      </w:r>
+      <w:r>
+        <w:t xml:space="preserve">&gt; như </w:t>
+      </w:r>
+      <w:r>
+        <w:t>sau:</w:t>
+      </w:r>
+    </w:p>
+    <w:p>
+      <w:pPr>
+        <w:pStyle w:val="Heading3"/>
+      </w:pPr>
+      <w:r>
+        <w:t>Key:</w:t>
+      </w:r>
+    </w:p>
+    <w:p>
+      <w:r>
+        <w:t>Vue</w:t>
+      </w:r>
+      <w:r>
+        <w:t xml:space="preserve"> chỉ định một thuộc tính khóa cho mọi phần tử được lặp trong một v-for được </w:t>
+      </w:r>
+      <w:r>
+        <w:t>truy từ</w:t>
+      </w:r>
+      <w:r>
+        <w:t xml:space="preserve"> xuất</w:t>
+      </w:r>
+      <w:r>
+        <w:t xml:space="preserve"> </w:t>
+      </w:r>
+      <w:r>
+        <w:t>danh sách. Vue sử dụng thuộc tính khóa để tạo các ràng buộc duy nhất cho mỗi nút Nhận dạng của nút</w:t>
+      </w:r>
+      <w:r>
+        <w:t>.</w:t>
+      </w:r>
+    </w:p>
+    <w:p>
+      <w:pPr>
+        <w:rPr>
+          <w:b/>
+          <w:i/>
+        </w:rPr>
+      </w:pPr>
+      <w:r>
+        <w:t>Để</w:t>
+      </w:r>
+      <w:r>
+        <w:t xml:space="preserve"> chỉ định tính duy nhất này cho từng mục trong danh sách, chúng t</w:t>
+      </w:r>
+      <w:r>
+        <w:t>a</w:t>
+      </w:r>
+      <w:r>
+        <w:t xml:space="preserve"> sẽ gán một khóa</w:t>
+      </w:r>
+      <w:r>
+        <w:t>(Key)</w:t>
+      </w:r>
+      <w:r>
+        <w:t xml:space="preserve"> cho mỗi lần </w:t>
+      </w:r>
+      <w:r>
+        <w:t>thực hiện</w:t>
+      </w:r>
+      <w:r>
+        <w:t xml:space="preserve"> lặp. Chúng t</w:t>
+      </w:r>
+      <w:r>
+        <w:t>a</w:t>
+      </w:r>
+      <w:r>
+        <w:t xml:space="preserve"> sẽ sử dụng id của một </w:t>
+      </w:r>
+      <w:r>
+        <w:t>submisson</w:t>
+      </w:r>
+      <w:r>
+        <w:t xml:space="preserve"> vì một </w:t>
+      </w:r>
+      <w:r>
+        <w:rPr>
+          <w:b/>
+          <w:i/>
+        </w:rPr>
+        <w:t>submission.id</w:t>
+      </w:r>
+      <w:r>
+        <w:t xml:space="preserve"> sẽ không bao giờ bằng với một </w:t>
+      </w:r>
+      <w:r>
+        <w:rPr>
+          <w:b/>
+          <w:i/>
+        </w:rPr>
+        <w:t>submission.id</w:t>
+      </w:r>
+      <w:r>
+        <w:t xml:space="preserve"> khác. Bởi vì chúng t</w:t>
+      </w:r>
+      <w:r>
+        <w:t>a</w:t>
+      </w:r>
+      <w:r>
+        <w:t xml:space="preserve"> sử dụng các giá trị động, chúng t</w:t>
+      </w:r>
+      <w:r>
+        <w:t>a</w:t>
+      </w:r>
+      <w:r>
+        <w:t xml:space="preserve"> sẽ cần sử dụng v-bind để liên kết khóa của chúng t</w:t>
+      </w:r>
+      <w:r>
+        <w:t>a</w:t>
+      </w:r>
+      <w:r>
+        <w:t xml:space="preserve"> v</w:t>
+      </w:r>
+      <w:r>
+        <w:t xml:space="preserve">ới </w:t>
+      </w:r>
+      <w:r>
+        <w:rPr>
+          <w:b/>
+          <w:i/>
+        </w:rPr>
+        <w:t>submission.id</w:t>
+      </w:r>
+      <w:r>
+        <w:rPr>
+          <w:b/>
+          <w:i/>
+        </w:rPr>
+        <w:t>:</w:t>
+      </w:r>
+    </w:p>
+    <w:p>
       <w:bookmarkStart w:id="0" w:name="_GoBack"/>
       <w:bookmarkEnd w:id="0"/>
-      <w:r>
-        <w:t xml:space="preserve"> </w:t>
-      </w:r>
     </w:p>
     <w:p/>
-    <w:p/>
     <w:p>
       <w:pPr>
         <w:rPr>
@@ -11292,7 +11628,7 @@
       </w:pPr>
     </w:p>
     <w:sectPr>
-      <w:footerReference w:type="default" r:id="rId9"/>
+      <w:footerReference w:type="default" r:id="rId10"/>
       <w:pgSz w:w="12240" w:h="15840"/>
       <w:pgMar w:top="1440" w:right="1440" w:bottom="1440" w:left="1440" w:header="720" w:footer="720" w:gutter="0"/>
       <w:cols w:space="720"/>

</xml_diff>